<commit_message>
the final ver 4
</commit_message>
<xml_diff>
--- a/Nhóm 02.5 - Báo cáo sản phẩm cuối kì lập trình web .docx
+++ b/Nhóm 02.5 - Báo cáo sản phẩm cuối kì lập trình web .docx
@@ -697,7 +697,19 @@
         <w:rPr>
           <w:b/>
         </w:rPr>
-        <w:t>Trang chủ (index)</w:t>
+        <w:t>Trang chủ (index</w:t>
+      </w:r>
+      <w:r>
+        <w:rPr>
+          <w:b/>
+        </w:rPr>
+        <w:t>.html, trangchu.html</w:t>
+      </w:r>
+      <w:r>
+        <w:rPr>
+          <w:b/>
+        </w:rPr>
+        <w:t>)</w:t>
       </w:r>
     </w:p>
     <w:p>
@@ -771,6 +783,35 @@
     <w:p>
       <w:pPr>
         <w:pStyle w:val="ListParagraph"/>
+        <w:numPr>
+          <w:ilvl w:val="1"/>
+          <w:numId w:val="7"/>
+        </w:numPr>
+      </w:pPr>
+      <w:bookmarkStart w:id="0" w:name="_GoBack"/>
+      <w:r>
+        <w:t xml:space="preserve">Khi người dùng đăng nhập và đã có tài khoản sẽ vào trang </w:t>
+      </w:r>
+      <w:r>
+        <w:rPr>
+          <w:b/>
+        </w:rPr>
+        <w:t>trangchu.html</w:t>
+      </w:r>
+      <w:r>
+        <w:t xml:space="preserve">, nếu là khách khi ấn trang chủ sẽ vào trang </w:t>
+      </w:r>
+      <w:r>
+        <w:rPr>
+          <w:b/>
+        </w:rPr>
+        <w:t>index.html</w:t>
+      </w:r>
+    </w:p>
+    <w:bookmarkEnd w:id="0"/>
+    <w:p>
+      <w:pPr>
+        <w:pStyle w:val="ListParagraph"/>
         <w:ind w:left="1440"/>
       </w:pPr>
     </w:p>
@@ -807,6 +848,7 @@
         </w:numPr>
       </w:pPr>
       <w:r>
+        <w:lastRenderedPageBreak/>
         <w:t>Mô tả:</w:t>
       </w:r>
     </w:p>
@@ -1301,6 +1343,7 @@
         <w:pStyle w:val="ListParagraph"/>
       </w:pPr>
       <w:r>
+        <w:lastRenderedPageBreak/>
         <w:t>Trang này dành cho người dùng và quản trị viên xem, chỉnh sửa hoặc cập nhật hồ sơ cá nhân liên quan đến việc tuyển sinh.</w:t>
       </w:r>
     </w:p>
@@ -1325,7 +1368,6 @@
         </w:numPr>
       </w:pPr>
       <w:r>
-        <w:lastRenderedPageBreak/>
         <w:t>Hiển thị các thông tin cá nhân như tên, ngày sinh, mã hồ sơ, ngành học đăng ký</w:t>
       </w:r>
       <w:r>
@@ -1994,10 +2036,7 @@
               </w:tabs>
             </w:pPr>
             <w:r>
-              <w:t xml:space="preserve">- Trang </w:t>
-            </w:r>
-            <w:r>
-              <w:t>chủ (</w:t>
+              <w:t>- Trang chủ (</w:t>
             </w:r>
             <w:r>
               <w:rPr>
@@ -2016,10 +2055,7 @@
               </w:tabs>
             </w:pPr>
             <w:r>
-              <w:t>- T</w:t>
-            </w:r>
-            <w:r>
-              <w:t>rang liên hệ (</w:t>
+              <w:t>- Trang liên hệ (</w:t>
             </w:r>
             <w:r>
               <w:rPr>
@@ -2044,10 +2080,7 @@
               </w:tabs>
             </w:pPr>
             <w:r>
-              <w:t>- T</w:t>
-            </w:r>
-            <w:r>
-              <w:t>rang hiển thị chi tiết bài đăng (</w:t>
+              <w:t>- Trang hiển thị chi tiết bài đăng (</w:t>
             </w:r>
             <w:r>
               <w:rPr>
@@ -2156,13 +2189,7 @@
               <w:t>dangky.html</w:t>
             </w:r>
             <w:r>
-              <w:t>)</w:t>
-            </w:r>
-            <w:r>
-              <w:t xml:space="preserve">, trang đăng nhập </w:t>
-            </w:r>
-            <w:r>
-              <w:t>(</w:t>
+              <w:t>), trang đăng nhập (</w:t>
             </w:r>
             <w:r>
               <w:rPr>
@@ -2715,7 +2742,6 @@
           <w:sz w:val="24"/>
         </w:rPr>
       </w:pPr>
-      <w:bookmarkStart w:id="0" w:name="_GoBack"/>
       <w:r>
         <w:rPr>
           <w:rFonts w:ascii="Calibri" w:eastAsia="Calibri" w:hAnsi="Calibri" w:cs="Calibri"/>
@@ -2724,7 +2750,6 @@
         <w:t xml:space="preserve">Đại diện nhóm </w:t>
       </w:r>
     </w:p>
-    <w:bookmarkEnd w:id="0"/>
     <w:p>
       <w:pPr>
         <w:ind w:left="5760"/>
@@ -5904,7 +5929,7 @@
 </file>
 
 <file path=customXml/itemProps1.xml><?xml version="1.0" encoding="utf-8"?>
-<ds:datastoreItem xmlns:ds="http://schemas.openxmlformats.org/officeDocument/2006/customXml" ds:itemID="{54ADB890-CAAA-4FDA-AAB5-4FC6845D0100}">
+<ds:datastoreItem xmlns:ds="http://schemas.openxmlformats.org/officeDocument/2006/customXml" ds:itemID="{E9AA0034-8C31-4028-BCA4-4A5310211722}">
   <ds:schemaRefs>
     <ds:schemaRef ds:uri="http://schemas.openxmlformats.org/officeDocument/2006/bibliography"/>
   </ds:schemaRefs>

</xml_diff>